<commit_message>
added experiment report as pdf
</commit_message>
<xml_diff>
--- a/experiment/text_input.docx
+++ b/experiment/text_input.docx
@@ -1,6 +1,6 @@
 
 <file path=word/document.xml><?xml version="1.0" encoding="utf-8"?>
-<w:document xmlns:wpc="http://schemas.microsoft.com/office/word/2010/wordprocessingCanvas" xmlns:cx="http://schemas.microsoft.com/office/drawing/2014/chartex" xmlns:cx1="http://schemas.microsoft.com/office/drawing/2015/9/8/chartex" xmlns:cx2="http://schemas.microsoft.com/office/drawing/2015/10/21/chartex" xmlns:cx3="http://schemas.microsoft.com/office/drawing/2016/5/9/chartex" xmlns:cx4="http://schemas.microsoft.com/office/drawing/2016/5/10/chartex" xmlns:cx5="http://schemas.microsoft.com/office/drawing/2016/5/11/chartex" xmlns:cx6="http://schemas.microsoft.com/office/drawing/2016/5/12/chartex" xmlns:cx7="http://schemas.microsoft.com/office/drawing/2016/5/13/chartex" xmlns:cx8="http://schemas.microsoft.com/office/drawing/2016/5/14/chartex" xmlns:mc="http://schemas.openxmlformats.org/markup-compatibility/2006" xmlns:aink="http://schemas.microsoft.com/office/drawing/2016/ink" xmlns:am3d="http://schemas.microsoft.com/office/drawing/2017/model3d" xmlns:o="urn:schemas-microsoft-com:office:office" xmlns:r="http://schemas.openxmlformats.org/officeDocument/2006/relationships" xmlns:m="http://schemas.openxmlformats.org/officeDocument/2006/math" xmlns:v="urn:schemas-microsoft-com:vml" xmlns:wp14="http://schemas.microsoft.com/office/word/2010/wordprocessingDrawing" xmlns:wp="http://schemas.openxmlformats.org/drawingml/2006/wordprocessingDrawing" xmlns:w10="urn:schemas-microsoft-com:office:word" xmlns:w="http://schemas.openxmlformats.org/wordprocessingml/2006/main" xmlns:w14="http://schemas.microsoft.com/office/word/2010/wordml" xmlns:w15="http://schemas.microsoft.com/office/word/2012/wordml" xmlns:w16cex="http://schemas.microsoft.com/office/word/2018/wordml/cex" xmlns:w16cid="http://schemas.microsoft.com/office/word/2016/wordml/cid" xmlns:w16="http://schemas.microsoft.com/office/word/2018/wordml" xmlns:w16sdtdh="http://schemas.microsoft.com/office/word/2020/wordml/sdtdatahash" xmlns:w16se="http://schemas.microsoft.com/office/word/2015/wordml/symex" xmlns:wpg="http://schemas.microsoft.com/office/word/2010/wordprocessingGroup" xmlns:wpi="http://schemas.microsoft.com/office/word/2010/wordprocessingInk" xmlns:wne="http://schemas.microsoft.com/office/word/2006/wordml" xmlns:wps="http://schemas.microsoft.com/office/word/2010/wordprocessingShape" mc:Ignorable="w14 w15 w16se w16cid w16 w16cex w16sdtdh wp14">
+<w:document xmlns:wpc="http://schemas.microsoft.com/office/word/2010/wordprocessingCanvas" xmlns:cx="http://schemas.microsoft.com/office/drawing/2014/chartex" xmlns:cx1="http://schemas.microsoft.com/office/drawing/2015/9/8/chartex" xmlns:cx2="http://schemas.microsoft.com/office/drawing/2015/10/21/chartex" xmlns:cx3="http://schemas.microsoft.com/office/drawing/2016/5/9/chartex" xmlns:cx4="http://schemas.microsoft.com/office/drawing/2016/5/10/chartex" xmlns:cx5="http://schemas.microsoft.com/office/drawing/2016/5/11/chartex" xmlns:cx6="http://schemas.microsoft.com/office/drawing/2016/5/12/chartex" xmlns:cx7="http://schemas.microsoft.com/office/drawing/2016/5/13/chartex" xmlns:cx8="http://schemas.microsoft.com/office/drawing/2016/5/14/chartex" xmlns:mc="http://schemas.openxmlformats.org/markup-compatibility/2006" xmlns:aink="http://schemas.microsoft.com/office/drawing/2016/ink" xmlns:am3d="http://schemas.microsoft.com/office/drawing/2017/model3d" xmlns:o="urn:schemas-microsoft-com:office:office" xmlns:r="http://schemas.openxmlformats.org/officeDocument/2006/relationships" xmlns:m="http://schemas.openxmlformats.org/officeDocument/2006/math" xmlns:v="urn:schemas-microsoft-com:vml" xmlns:wp14="http://schemas.microsoft.com/office/word/2010/wordprocessingDrawing" xmlns:wp="http://schemas.openxmlformats.org/drawingml/2006/wordprocessingDrawing" xmlns:w10="urn:schemas-microsoft-com:office:word" xmlns:w="http://schemas.openxmlformats.org/wordprocessingml/2006/main" xmlns:w14="http://schemas.microsoft.com/office/word/2010/wordml" xmlns:w15="http://schemas.microsoft.com/office/word/2012/wordml" xmlns:w16cex="http://schemas.microsoft.com/office/word/2018/wordml/cex" xmlns:w16cid="http://schemas.microsoft.com/office/word/2016/wordml/cid" xmlns:w16="http://schemas.microsoft.com/office/word/2018/wordml" xmlns:w16se="http://schemas.microsoft.com/office/word/2015/wordml/symex" xmlns:wpg="http://schemas.microsoft.com/office/word/2010/wordprocessingGroup" xmlns:wpi="http://schemas.microsoft.com/office/word/2010/wordprocessingInk" xmlns:wne="http://schemas.microsoft.com/office/word/2006/wordml" xmlns:wps="http://schemas.microsoft.com/office/word/2010/wordprocessingShape" mc:Ignorable="w14 w15 w16se w16cid w16 w16cex wp14">
   <w:body>
     <w:p/>
     <w:p>
@@ -17,7 +17,6 @@
         <w:t xml:space="preserve">Keyboard Auto Completion using </w:t>
       </w:r>
       <w:proofErr w:type="spellStart"/>
-      <w:proofErr w:type="gramStart"/>
       <w:r>
         <w:rPr>
           <w:lang w:val="en-US"/>
@@ -25,7 +24,6 @@
         <w:t>QCompleter</w:t>
       </w:r>
       <w:proofErr w:type="spellEnd"/>
-      <w:proofErr w:type="gramEnd"/>
     </w:p>
     <w:p>
       <w:pPr>
@@ -109,19 +107,7 @@
         <w:rPr>
           <w:lang w:val="en-US"/>
         </w:rPr>
-        <w:t xml:space="preserve"> within-subjects </w:t>
-      </w:r>
-      <w:r>
-        <w:rPr>
-          <w:lang w:val="en-US"/>
-        </w:rPr>
-        <w:t>design</w:t>
-      </w:r>
-      <w:r>
-        <w:rPr>
-          <w:lang w:val="en-US"/>
-        </w:rPr>
-        <w:t xml:space="preserve"> study was conducted and evaluated.</w:t>
+        <w:t xml:space="preserve"> within-subjects design study was conducted and evaluated.</w:t>
       </w:r>
     </w:p>
     <w:p>
@@ -511,17 +497,7 @@
           <w:szCs w:val="22"/>
           <w:lang w:val="en-US"/>
         </w:rPr>
-        <w:t>To investigate the research questions, two editor programs were implemented for the experiment. Both versions have the same basic structure:</w:t>
-      </w:r>
-      <w:r>
-        <w:rPr>
-          <w:rFonts w:asciiTheme="minorHAnsi" w:eastAsiaTheme="minorHAnsi" w:hAnsiTheme="minorHAnsi" w:cstheme="minorBidi"/>
-          <w:color w:val="auto"/>
-          <w:sz w:val="22"/>
-          <w:szCs w:val="22"/>
-          <w:lang w:val="en-US"/>
-        </w:rPr>
-        <w:t xml:space="preserve"> </w:t>
+        <w:t xml:space="preserve">To investigate the research questions, two editor programs were implemented for the experiment. Both versions have the same basic structure: </w:t>
       </w:r>
       <w:r>
         <w:rPr>
@@ -981,22 +957,32 @@
         <w:rPr>
           <w:lang w:val="en-US"/>
         </w:rPr>
-        <w:t>a few</w:t>
-      </w:r>
-      <w:r>
-        <w:rPr>
-          <w:lang w:val="en-US"/>
-        </w:rPr>
-        <w:t xml:space="preserve"> data are recorded during the experiment in a csv format. For each keystroke, each complete </w:t>
-      </w:r>
-      <w:proofErr w:type="gramStart"/>
+        <w:t>the data</w:t>
+      </w:r>
+      <w:r>
+        <w:rPr>
+          <w:lang w:val="en-US"/>
+        </w:rPr>
+        <w:t xml:space="preserve"> recorded during the experiment </w:t>
+      </w:r>
+      <w:r>
+        <w:rPr>
+          <w:lang w:val="en-US"/>
+        </w:rPr>
+        <w:t>is output to the command line in csv format</w:t>
+      </w:r>
+      <w:r>
+        <w:rPr>
+          <w:lang w:val="en-US"/>
+        </w:rPr>
+        <w:t xml:space="preserve">. For each keystroke, each complete </w:t>
+      </w:r>
       <w:r>
         <w:rPr>
           <w:lang w:val="en-US"/>
         </w:rPr>
         <w:t>word</w:t>
       </w:r>
-      <w:proofErr w:type="gramEnd"/>
       <w:r>
         <w:rPr>
           <w:lang w:val="en-US"/>
@@ -1019,7 +1005,19 @@
         <w:rPr>
           <w:lang w:val="en-US"/>
         </w:rPr>
-        <w:t>ute number. Additionally, when a sentence is completed, the number of words per second is logged.</w:t>
+        <w:t xml:space="preserve">ute number. Additionally, when a sentence is completed, the number of words per </w:t>
+      </w:r>
+      <w:r>
+        <w:rPr>
+          <w:lang w:val="en-US"/>
+        </w:rPr>
+        <w:t>minute</w:t>
+      </w:r>
+      <w:r>
+        <w:rPr>
+          <w:lang w:val="en-US"/>
+        </w:rPr>
+        <w:t xml:space="preserve"> is logged.</w:t>
       </w:r>
     </w:p>
     <w:p>
@@ -1156,12 +1154,32 @@
           <w:color w:val="auto"/>
           <w:lang w:val="en-US"/>
         </w:rPr>
-        <w:t xml:space="preserve">Looking at the use of the backspace key, in the experiment part with input support participant 1 deleted a text entry eleven times and participant 2 nine times. In the experiment part with the normal keyboard, participant 1 pressed the backspace key ten times and participant 2 even 20 times. </w:t>
-      </w:r>
-      <w:r>
-        <w:rPr>
+        <w:t xml:space="preserve">Looking at the use of the backspace key, in the experiment part with input support participant 1 deleted a text entry eleven times and participant 2 nine times. In the experiment part with the normal keyboard, participant 1 pressed the backspace key ten times and participant 2 </w:t>
+      </w:r>
+      <w:r>
+        <w:rPr>
+          <w:rFonts w:asciiTheme="minorHAnsi" w:eastAsiaTheme="minorHAnsi" w:hAnsiTheme="minorHAnsi" w:cstheme="minorBidi"/>
           <w:i w:val="0"/>
           <w:iCs w:val="0"/>
+          <w:color w:val="auto"/>
+          <w:lang w:val="en-US"/>
+        </w:rPr>
+        <w:t>twenty</w:t>
+      </w:r>
+      <w:r>
+        <w:rPr>
+          <w:rFonts w:asciiTheme="minorHAnsi" w:eastAsiaTheme="minorHAnsi" w:hAnsiTheme="minorHAnsi" w:cstheme="minorBidi"/>
+          <w:i w:val="0"/>
+          <w:iCs w:val="0"/>
+          <w:color w:val="auto"/>
+          <w:lang w:val="en-US"/>
+        </w:rPr>
+        <w:t xml:space="preserve"> times. </w:t>
+      </w:r>
+      <w:r>
+        <w:rPr>
+          <w:i w:val="0"/>
+          <w:iCs w:val="0"/>
           <w:lang w:val="en-US"/>
         </w:rPr>
         <w:t>Hypothesis 1</w:t>
@@ -1173,6 +1191,12 @@
           <w:lang w:val="en-US"/>
         </w:rPr>
       </w:pPr>
+      <w:r>
+        <w:rPr>
+          <w:lang w:val="en-US"/>
+        </w:rPr>
+        <w:t xml:space="preserve">The values for TPW in the following paragraph are presented in milliseconds. </w:t>
+      </w:r>
       <w:r>
         <w:rPr>
           <w:lang w:val="en-US"/>
@@ -1658,14 +1682,12 @@
         </w:rPr>
         <w:t xml:space="preserve">ut </w:t>
       </w:r>
-      <w:proofErr w:type="gramStart"/>
       <w:r>
         <w:rPr>
           <w:lang w:val="en-US"/>
         </w:rPr>
         <w:t>systems</w:t>
       </w:r>
-      <w:proofErr w:type="gramEnd"/>
     </w:p>
     <w:p>
       <w:pPr>
@@ -1698,19 +1720,7 @@
         <w:rPr>
           <w:lang w:val="en-US"/>
         </w:rPr>
-        <w:t xml:space="preserve">The experiment did not show any improvement with the novel keyboard input method. In contrast, a significantly faster input with the standard keyboard was found. However, this result must be considered under limitations. </w:t>
-      </w:r>
-      <w:r>
-        <w:rPr>
-          <w:lang w:val="en-US"/>
-        </w:rPr>
-        <w:t>B</w:t>
-      </w:r>
-      <w:r>
-        <w:rPr>
-          <w:lang w:val="en-US"/>
-        </w:rPr>
-        <w:t>oth participants are practiced with the normal keyboard and therefore it can be assumed that a change to a new system is more difficult. For future development it is therefore recommended to extend the learning phase.</w:t>
+        <w:t>The experiment did not show any improvement with the novel keyboard input method. In contrast, a significantly faster input with the standard keyboard was found. However, this result must be considered under limitations. Both participants are practiced with the normal keyboard and therefore it can be assumed that a change to a new system is more difficult. For future development it is therefore recommended to extend the learning phase.</w:t>
       </w:r>
     </w:p>
     <w:p>
@@ -1738,35 +1748,7 @@
         <w:rPr>
           <w:lang w:val="en-US"/>
         </w:rPr>
-        <w:t xml:space="preserve">For subsequent new developments and experiments, these limitations should be </w:t>
-      </w:r>
-      <w:proofErr w:type="gramStart"/>
-      <w:r>
-        <w:rPr>
-          <w:lang w:val="en-US"/>
-        </w:rPr>
-        <w:t>taken into account</w:t>
-      </w:r>
-      <w:proofErr w:type="gramEnd"/>
-      <w:r>
-        <w:rPr>
-          <w:lang w:val="en-US"/>
-        </w:rPr>
-        <w:t xml:space="preserve">. In this case, however, the experiment is severely limited by the number of subjects alone. Therefore, the presented results may explicitly be considered as preliminary results only and </w:t>
-      </w:r>
-      <w:proofErr w:type="gramStart"/>
-      <w:r>
-        <w:rPr>
-          <w:lang w:val="en-US"/>
-        </w:rPr>
-        <w:t>have to</w:t>
-      </w:r>
-      <w:proofErr w:type="gramEnd"/>
-      <w:r>
-        <w:rPr>
-          <w:lang w:val="en-US"/>
-        </w:rPr>
-        <w:t xml:space="preserve"> be consolidated by further experiments.</w:t>
+        <w:t>For subsequent new developments and experiments, these limitations should be taken into account. In this case, however, the experiment is severely limited by the number of subjects alone. Therefore, the presented results may explicitly be considered as preliminary results only and have to be consolidated by further experiments.</w:t>
       </w:r>
     </w:p>
     <w:sectPr>
@@ -1780,7 +1762,7 @@
 </file>
 
 <file path=word/styles.xml><?xml version="1.0" encoding="utf-8"?>
-<w:styles xmlns:mc="http://schemas.openxmlformats.org/markup-compatibility/2006" xmlns:r="http://schemas.openxmlformats.org/officeDocument/2006/relationships" xmlns:w="http://schemas.openxmlformats.org/wordprocessingml/2006/main" xmlns:w14="http://schemas.microsoft.com/office/word/2010/wordml" xmlns:w15="http://schemas.microsoft.com/office/word/2012/wordml" xmlns:w16cex="http://schemas.microsoft.com/office/word/2018/wordml/cex" xmlns:w16cid="http://schemas.microsoft.com/office/word/2016/wordml/cid" xmlns:w16="http://schemas.microsoft.com/office/word/2018/wordml" xmlns:w16sdtdh="http://schemas.microsoft.com/office/word/2020/wordml/sdtdatahash" xmlns:w16se="http://schemas.microsoft.com/office/word/2015/wordml/symex" mc:Ignorable="w14 w15 w16se w16cid w16 w16cex w16sdtdh">
+<w:styles xmlns:mc="http://schemas.openxmlformats.org/markup-compatibility/2006" xmlns:r="http://schemas.openxmlformats.org/officeDocument/2006/relationships" xmlns:w="http://schemas.openxmlformats.org/wordprocessingml/2006/main" xmlns:w14="http://schemas.microsoft.com/office/word/2010/wordml" xmlns:w15="http://schemas.microsoft.com/office/word/2012/wordml" xmlns:w16cex="http://schemas.microsoft.com/office/word/2018/wordml/cex" xmlns:w16cid="http://schemas.microsoft.com/office/word/2016/wordml/cid" xmlns:w16="http://schemas.microsoft.com/office/word/2018/wordml" xmlns:w16se="http://schemas.microsoft.com/office/word/2015/wordml/symex" mc:Ignorable="w14 w15 w16se w16cid w16 w16cex">
   <w:docDefaults>
     <w:rPrDefault>
       <w:rPr>

</xml_diff>